<commit_message>
added use case diagram in documentation
</commit_message>
<xml_diff>
--- a/TinderDocumentation.docx
+++ b/TinderDocumentation.docx
@@ -366,6 +366,7 @@
           <w:color w:val="auto"/>
           <w:sz w:val="24"/>
           <w:szCs w:val="24"/>
+          <w:lang w:val="en-GB"/>
         </w:rPr>
         <w:id w:val="1890461969"/>
         <w:docPartObj>
@@ -2477,28 +2478,16 @@
       <w:bookmarkEnd w:id="2"/>
     </w:p>
     <w:p>
-      <w:pPr>
-        <w:rPr>
-          <w:lang w:val="en-GB"/>
-        </w:rPr>
-      </w:pPr>
-      <w:r>
-        <w:rPr>
-          <w:lang w:val="en-GB"/>
-        </w:rPr>
+      <w:r>
         <w:t>1.</w:t>
       </w:r>
       <w:r>
-        <w:rPr>
-          <w:lang w:val="en-GB"/>
-        </w:rPr>
         <w:t xml:space="preserve"> </w:t>
       </w:r>
       <w:r>
         <w:rPr>
           <w:b/>
           <w:bCs/>
-          <w:lang w:val="en-GB"/>
         </w:rPr>
         <w:t>User Registration and Authentication:</w:t>
       </w:r>
@@ -2509,14 +2498,8 @@
           <w:ilvl w:val="0"/>
           <w:numId w:val="1"/>
         </w:numPr>
-        <w:rPr>
-          <w:lang w:val="en-GB"/>
-        </w:rPr>
-      </w:pPr>
-      <w:r>
-        <w:rPr>
-          <w:lang w:val="en-GB"/>
-        </w:rPr>
+      </w:pPr>
+      <w:r>
         <w:t>Users must register with an email and password.</w:t>
       </w:r>
     </w:p>
@@ -2526,40 +2509,22 @@
           <w:ilvl w:val="0"/>
           <w:numId w:val="1"/>
         </w:numPr>
-        <w:rPr>
-          <w:lang w:val="en-GB"/>
-        </w:rPr>
-      </w:pPr>
-      <w:r>
-        <w:rPr>
-          <w:lang w:val="en-GB"/>
-        </w:rPr>
+      </w:pPr>
+      <w:r>
         <w:t>The system should authenticate users via a dedicated endpoint.</w:t>
       </w:r>
     </w:p>
     <w:p>
-      <w:pPr>
-        <w:rPr>
-          <w:lang w:val="en-GB"/>
-        </w:rPr>
-      </w:pPr>
-      <w:r>
-        <w:rPr>
-          <w:lang w:val="en-GB"/>
-        </w:rPr>
+      <w:r>
         <w:t>2.</w:t>
       </w:r>
       <w:r>
-        <w:rPr>
-          <w:lang w:val="en-GB"/>
-        </w:rPr>
         <w:t xml:space="preserve">  </w:t>
       </w:r>
       <w:r>
         <w:rPr>
           <w:b/>
           <w:bCs/>
-          <w:lang w:val="en-GB"/>
         </w:rPr>
         <w:t>Profile Management:</w:t>
       </w:r>
@@ -2570,14 +2535,8 @@
           <w:ilvl w:val="0"/>
           <w:numId w:val="2"/>
         </w:numPr>
-        <w:rPr>
-          <w:lang w:val="en-GB"/>
-        </w:rPr>
-      </w:pPr>
-      <w:r>
-        <w:rPr>
-          <w:lang w:val="en-GB"/>
-        </w:rPr>
+      </w:pPr>
+      <w:r>
         <w:t>Users can create, view, and update their profiles.</w:t>
       </w:r>
     </w:p>
@@ -2587,40 +2546,22 @@
           <w:ilvl w:val="0"/>
           <w:numId w:val="2"/>
         </w:numPr>
-        <w:rPr>
-          <w:lang w:val="en-GB"/>
-        </w:rPr>
-      </w:pPr>
-      <w:r>
-        <w:rPr>
-          <w:lang w:val="en-GB"/>
-        </w:rPr>
+      </w:pPr>
+      <w:r>
         <w:t>A profile includes details such as name, age, gender, bio, location, and photos.</w:t>
       </w:r>
     </w:p>
     <w:p>
-      <w:pPr>
-        <w:rPr>
-          <w:lang w:val="en-GB"/>
-        </w:rPr>
-      </w:pPr>
-      <w:r>
-        <w:rPr>
-          <w:lang w:val="en-GB"/>
-        </w:rPr>
+      <w:r>
         <w:t>3.</w:t>
       </w:r>
       <w:r>
-        <w:rPr>
-          <w:lang w:val="en-GB"/>
-        </w:rPr>
         <w:t xml:space="preserve">  </w:t>
       </w:r>
       <w:r>
         <w:rPr>
           <w:b/>
           <w:bCs/>
-          <w:lang w:val="en-GB"/>
         </w:rPr>
         <w:t>Swiping and Matching:</w:t>
       </w:r>
@@ -2631,14 +2572,8 @@
           <w:ilvl w:val="0"/>
           <w:numId w:val="3"/>
         </w:numPr>
-        <w:rPr>
-          <w:lang w:val="en-GB"/>
-        </w:rPr>
-      </w:pPr>
-      <w:r>
-        <w:rPr>
-          <w:lang w:val="en-GB"/>
-        </w:rPr>
+      </w:pPr>
+      <w:r>
         <w:t>Users can swipe through other profiles, choosing to “like” or “dislike.”</w:t>
       </w:r>
     </w:p>
@@ -2648,40 +2583,22 @@
           <w:ilvl w:val="0"/>
           <w:numId w:val="3"/>
         </w:numPr>
-        <w:rPr>
-          <w:lang w:val="en-GB"/>
-        </w:rPr>
-      </w:pPr>
-      <w:r>
-        <w:rPr>
-          <w:lang w:val="en-GB"/>
-        </w:rPr>
+      </w:pPr>
+      <w:r>
         <w:t>A match is created when two users mutually “like” each other.</w:t>
       </w:r>
     </w:p>
     <w:p>
-      <w:pPr>
-        <w:rPr>
-          <w:lang w:val="en-GB"/>
-        </w:rPr>
-      </w:pPr>
-      <w:r>
-        <w:rPr>
-          <w:lang w:val="en-GB"/>
-        </w:rPr>
+      <w:r>
         <w:t>4.</w:t>
       </w:r>
       <w:r>
-        <w:rPr>
-          <w:lang w:val="en-GB"/>
-        </w:rPr>
         <w:t xml:space="preserve">  </w:t>
       </w:r>
       <w:r>
         <w:rPr>
           <w:b/>
           <w:bCs/>
-          <w:lang w:val="en-GB"/>
         </w:rPr>
         <w:t>Messaging:</w:t>
       </w:r>
@@ -2692,14 +2609,8 @@
           <w:ilvl w:val="0"/>
           <w:numId w:val="4"/>
         </w:numPr>
-        <w:rPr>
-          <w:lang w:val="en-GB"/>
-        </w:rPr>
-      </w:pPr>
-      <w:r>
-        <w:rPr>
-          <w:lang w:val="en-GB"/>
-        </w:rPr>
+      </w:pPr>
+      <w:r>
         <w:t>Matched users can send text messages to each other in real time or asynchronously.</w:t>
       </w:r>
     </w:p>
@@ -2709,14 +2620,8 @@
           <w:ilvl w:val="0"/>
           <w:numId w:val="4"/>
         </w:numPr>
-        <w:rPr>
-          <w:lang w:val="en-GB"/>
-        </w:rPr>
-      </w:pPr>
-      <w:r>
-        <w:rPr>
-          <w:lang w:val="en-GB"/>
-        </w:rPr>
+      </w:pPr>
+      <w:r>
         <w:t>Users can view the conversation history with each match.</w:t>
       </w:r>
     </w:p>
@@ -2785,14 +2690,12 @@
         <w:rPr>
           <w:b/>
           <w:bCs/>
-          <w:lang w:val="en-GB"/>
         </w:rPr>
       </w:pPr>
       <w:r>
         <w:rPr>
           <w:b/>
           <w:bCs/>
-          <w:lang w:val="en-GB"/>
         </w:rPr>
         <w:t>Use Case 1: User Registration</w:t>
       </w:r>
@@ -2803,22 +2706,15 @@
           <w:ilvl w:val="0"/>
           <w:numId w:val="5"/>
         </w:numPr>
-        <w:rPr>
-          <w:lang w:val="en-GB"/>
-        </w:rPr>
       </w:pPr>
       <w:r>
         <w:rPr>
           <w:b/>
           <w:bCs/>
-          <w:lang w:val="en-GB"/>
         </w:rPr>
         <w:t>Use Case:</w:t>
       </w:r>
       <w:r>
-        <w:rPr>
-          <w:lang w:val="en-GB"/>
-        </w:rPr>
         <w:t xml:space="preserve"> User Registration</w:t>
       </w:r>
     </w:p>
@@ -2828,22 +2724,15 @@
           <w:ilvl w:val="0"/>
           <w:numId w:val="5"/>
         </w:numPr>
-        <w:rPr>
-          <w:lang w:val="en-GB"/>
-        </w:rPr>
       </w:pPr>
       <w:r>
         <w:rPr>
           <w:b/>
           <w:bCs/>
-          <w:lang w:val="en-GB"/>
         </w:rPr>
         <w:t>Level:</w:t>
       </w:r>
       <w:r>
-        <w:rPr>
-          <w:lang w:val="en-GB"/>
-        </w:rPr>
         <w:t xml:space="preserve"> User Goal</w:t>
       </w:r>
     </w:p>
@@ -2853,22 +2742,15 @@
           <w:ilvl w:val="0"/>
           <w:numId w:val="5"/>
         </w:numPr>
-        <w:rPr>
-          <w:lang w:val="en-GB"/>
-        </w:rPr>
       </w:pPr>
       <w:r>
         <w:rPr>
           <w:b/>
           <w:bCs/>
-          <w:lang w:val="en-GB"/>
         </w:rPr>
         <w:t>Primary Actor:</w:t>
       </w:r>
       <w:r>
-        <w:rPr>
-          <w:lang w:val="en-GB"/>
-        </w:rPr>
         <w:t xml:space="preserve"> New User</w:t>
       </w:r>
     </w:p>
@@ -2878,15 +2760,11 @@
           <w:ilvl w:val="0"/>
           <w:numId w:val="5"/>
         </w:numPr>
-        <w:rPr>
-          <w:lang w:val="en-GB"/>
-        </w:rPr>
       </w:pPr>
       <w:r>
         <w:rPr>
           <w:b/>
           <w:bCs/>
-          <w:lang w:val="en-GB"/>
         </w:rPr>
         <w:t>Main Success Scenario:</w:t>
       </w:r>
@@ -2897,14 +2775,8 @@
           <w:ilvl w:val="1"/>
           <w:numId w:val="5"/>
         </w:numPr>
-        <w:rPr>
-          <w:lang w:val="en-GB"/>
-        </w:rPr>
-      </w:pPr>
-      <w:r>
-        <w:rPr>
-          <w:lang w:val="en-GB"/>
-        </w:rPr>
+      </w:pPr>
+      <w:r>
         <w:t>The user accesses the registration page.</w:t>
       </w:r>
     </w:p>
@@ -2914,14 +2786,8 @@
           <w:ilvl w:val="1"/>
           <w:numId w:val="5"/>
         </w:numPr>
-        <w:rPr>
-          <w:lang w:val="en-GB"/>
-        </w:rPr>
-      </w:pPr>
-      <w:r>
-        <w:rPr>
-          <w:lang w:val="en-GB"/>
-        </w:rPr>
+      </w:pPr>
+      <w:r>
         <w:t>The user enters the required data (email, password, etc.).</w:t>
       </w:r>
     </w:p>
@@ -2931,14 +2797,8 @@
           <w:ilvl w:val="1"/>
           <w:numId w:val="5"/>
         </w:numPr>
-        <w:rPr>
-          <w:lang w:val="en-GB"/>
-        </w:rPr>
-      </w:pPr>
-      <w:r>
-        <w:rPr>
-          <w:lang w:val="en-GB"/>
-        </w:rPr>
+      </w:pPr>
+      <w:r>
         <w:t>The system validates the information and creates a new account.</w:t>
       </w:r>
     </w:p>
@@ -2948,14 +2808,8 @@
           <w:ilvl w:val="1"/>
           <w:numId w:val="5"/>
         </w:numPr>
-        <w:rPr>
-          <w:lang w:val="en-GB"/>
-        </w:rPr>
-      </w:pPr>
-      <w:r>
-        <w:rPr>
-          <w:lang w:val="en-GB"/>
-        </w:rPr>
+      </w:pPr>
+      <w:r>
         <w:t>The user receives a confirmation message.</w:t>
       </w:r>
     </w:p>
@@ -2965,15 +2819,11 @@
           <w:ilvl w:val="0"/>
           <w:numId w:val="5"/>
         </w:numPr>
-        <w:rPr>
-          <w:lang w:val="en-GB"/>
-        </w:rPr>
       </w:pPr>
       <w:r>
         <w:rPr>
           <w:b/>
           <w:bCs/>
-          <w:lang w:val="en-GB"/>
         </w:rPr>
         <w:t>Extensions:</w:t>
       </w:r>
@@ -2984,23 +2834,14 @@
           <w:ilvl w:val="1"/>
           <w:numId w:val="6"/>
         </w:numPr>
-        <w:rPr>
-          <w:lang w:val="en-GB"/>
-        </w:rPr>
-      </w:pPr>
-      <w:r>
-        <w:rPr>
-          <w:lang w:val="en-GB"/>
-        </w:rPr>
+      </w:pPr>
+      <w:r>
         <w:t>If the email is already in use, the system informs the user and requests an alternative email.</w:t>
       </w:r>
     </w:p>
     <w:p>
       <w:pPr>
         <w:ind w:left="1440"/>
-        <w:rPr>
-          <w:lang w:val="en-GB"/>
-        </w:rPr>
       </w:pPr>
     </w:p>
     <w:p>
@@ -3008,14 +2849,12 @@
         <w:rPr>
           <w:b/>
           <w:bCs/>
-          <w:lang w:val="en-GB"/>
         </w:rPr>
       </w:pPr>
       <w:r>
         <w:rPr>
           <w:b/>
           <w:bCs/>
-          <w:lang w:val="en-GB"/>
         </w:rPr>
         <w:t>Use Case 2: Swiping and Matching</w:t>
       </w:r>
@@ -3026,22 +2865,15 @@
           <w:ilvl w:val="0"/>
           <w:numId w:val="7"/>
         </w:numPr>
-        <w:rPr>
-          <w:lang w:val="en-GB"/>
-        </w:rPr>
       </w:pPr>
       <w:r>
         <w:rPr>
           <w:b/>
           <w:bCs/>
-          <w:lang w:val="en-GB"/>
         </w:rPr>
         <w:t>Use Case:</w:t>
       </w:r>
       <w:r>
-        <w:rPr>
-          <w:lang w:val="en-GB"/>
-        </w:rPr>
         <w:t xml:space="preserve"> Swiping and Matching</w:t>
       </w:r>
     </w:p>
@@ -3051,22 +2883,15 @@
           <w:ilvl w:val="0"/>
           <w:numId w:val="7"/>
         </w:numPr>
-        <w:rPr>
-          <w:lang w:val="en-GB"/>
-        </w:rPr>
       </w:pPr>
       <w:r>
         <w:rPr>
           <w:b/>
           <w:bCs/>
-          <w:lang w:val="en-GB"/>
         </w:rPr>
         <w:t>Level:</w:t>
       </w:r>
       <w:r>
-        <w:rPr>
-          <w:lang w:val="en-GB"/>
-        </w:rPr>
         <w:t xml:space="preserve"> User Goal</w:t>
       </w:r>
     </w:p>
@@ -3076,22 +2901,15 @@
           <w:ilvl w:val="0"/>
           <w:numId w:val="7"/>
         </w:numPr>
-        <w:rPr>
-          <w:lang w:val="en-GB"/>
-        </w:rPr>
       </w:pPr>
       <w:r>
         <w:rPr>
           <w:b/>
           <w:bCs/>
-          <w:lang w:val="en-GB"/>
         </w:rPr>
         <w:t>Primary Actor:</w:t>
       </w:r>
       <w:r>
-        <w:rPr>
-          <w:lang w:val="en-GB"/>
-        </w:rPr>
         <w:t xml:space="preserve"> Authenticated User</w:t>
       </w:r>
     </w:p>
@@ -3101,15 +2919,11 @@
           <w:ilvl w:val="0"/>
           <w:numId w:val="7"/>
         </w:numPr>
-        <w:rPr>
-          <w:lang w:val="en-GB"/>
-        </w:rPr>
       </w:pPr>
       <w:r>
         <w:rPr>
           <w:b/>
           <w:bCs/>
-          <w:lang w:val="en-GB"/>
         </w:rPr>
         <w:t>Main Success Scenario:</w:t>
       </w:r>
@@ -3120,14 +2934,8 @@
           <w:ilvl w:val="1"/>
           <w:numId w:val="7"/>
         </w:numPr>
-        <w:rPr>
-          <w:lang w:val="en-GB"/>
-        </w:rPr>
-      </w:pPr>
-      <w:r>
-        <w:rPr>
-          <w:lang w:val="en-GB"/>
-        </w:rPr>
+      </w:pPr>
+      <w:r>
         <w:t>The user browses through other users’ profiles.</w:t>
       </w:r>
     </w:p>
@@ -3137,14 +2945,8 @@
           <w:ilvl w:val="1"/>
           <w:numId w:val="7"/>
         </w:numPr>
-        <w:rPr>
-          <w:lang w:val="en-GB"/>
-        </w:rPr>
-      </w:pPr>
-      <w:r>
-        <w:rPr>
-          <w:lang w:val="en-GB"/>
-        </w:rPr>
+      </w:pPr>
+      <w:r>
         <w:lastRenderedPageBreak/>
         <w:t>The user swipes “like” or “dislike” on each profile.</w:t>
       </w:r>
@@ -3155,14 +2957,8 @@
           <w:ilvl w:val="1"/>
           <w:numId w:val="7"/>
         </w:numPr>
-        <w:rPr>
-          <w:lang w:val="en-GB"/>
-        </w:rPr>
-      </w:pPr>
-      <w:r>
-        <w:rPr>
-          <w:lang w:val="en-GB"/>
-        </w:rPr>
+      </w:pPr>
+      <w:r>
         <w:t>When both users “like” each other, a match is created.</w:t>
       </w:r>
     </w:p>
@@ -3172,15 +2968,11 @@
           <w:ilvl w:val="0"/>
           <w:numId w:val="7"/>
         </w:numPr>
-        <w:rPr>
-          <w:lang w:val="en-GB"/>
-        </w:rPr>
       </w:pPr>
       <w:r>
         <w:rPr>
           <w:b/>
           <w:bCs/>
-          <w:lang w:val="en-GB"/>
         </w:rPr>
         <w:t>Extensions:</w:t>
       </w:r>
@@ -3191,14 +2983,8 @@
           <w:ilvl w:val="1"/>
           <w:numId w:val="8"/>
         </w:numPr>
-        <w:rPr>
-          <w:lang w:val="en-GB"/>
-        </w:rPr>
-      </w:pPr>
-      <w:r>
-        <w:rPr>
-          <w:lang w:val="en-GB"/>
-        </w:rPr>
+      </w:pPr>
+      <w:r>
         <w:t>If a user swipes “dislike,” that profile is not shown again.</w:t>
       </w:r>
     </w:p>
@@ -3207,14 +2993,12 @@
         <w:rPr>
           <w:b/>
           <w:bCs/>
-          <w:lang w:val="en-GB"/>
         </w:rPr>
       </w:pPr>
       <w:r>
         <w:rPr>
           <w:b/>
           <w:bCs/>
-          <w:lang w:val="en-GB"/>
         </w:rPr>
         <w:t>Use Case 3: Sending Messages</w:t>
       </w:r>
@@ -3225,22 +3009,15 @@
           <w:ilvl w:val="0"/>
           <w:numId w:val="9"/>
         </w:numPr>
-        <w:rPr>
-          <w:lang w:val="en-GB"/>
-        </w:rPr>
       </w:pPr>
       <w:r>
         <w:rPr>
           <w:b/>
           <w:bCs/>
-          <w:lang w:val="en-GB"/>
         </w:rPr>
         <w:t>Use Case:</w:t>
       </w:r>
       <w:r>
-        <w:rPr>
-          <w:lang w:val="en-GB"/>
-        </w:rPr>
         <w:t xml:space="preserve"> Sending Messages</w:t>
       </w:r>
     </w:p>
@@ -3250,22 +3027,15 @@
           <w:ilvl w:val="0"/>
           <w:numId w:val="9"/>
         </w:numPr>
-        <w:rPr>
-          <w:lang w:val="en-GB"/>
-        </w:rPr>
       </w:pPr>
       <w:r>
         <w:rPr>
           <w:b/>
           <w:bCs/>
-          <w:lang w:val="en-GB"/>
         </w:rPr>
         <w:t>Level:</w:t>
       </w:r>
       <w:r>
-        <w:rPr>
-          <w:lang w:val="en-GB"/>
-        </w:rPr>
         <w:t xml:space="preserve"> User Goal</w:t>
       </w:r>
     </w:p>
@@ -3275,22 +3045,15 @@
           <w:ilvl w:val="0"/>
           <w:numId w:val="9"/>
         </w:numPr>
-        <w:rPr>
-          <w:lang w:val="en-GB"/>
-        </w:rPr>
       </w:pPr>
       <w:r>
         <w:rPr>
           <w:b/>
           <w:bCs/>
-          <w:lang w:val="en-GB"/>
         </w:rPr>
         <w:t>Primary Actor:</w:t>
       </w:r>
       <w:r>
-        <w:rPr>
-          <w:lang w:val="en-GB"/>
-        </w:rPr>
         <w:t xml:space="preserve"> User with a Match</w:t>
       </w:r>
     </w:p>
@@ -3300,15 +3063,11 @@
           <w:ilvl w:val="0"/>
           <w:numId w:val="9"/>
         </w:numPr>
-        <w:rPr>
-          <w:lang w:val="en-GB"/>
-        </w:rPr>
       </w:pPr>
       <w:r>
         <w:rPr>
           <w:b/>
           <w:bCs/>
-          <w:lang w:val="en-GB"/>
         </w:rPr>
         <w:t>Main Success Scenario:</w:t>
       </w:r>
@@ -3319,14 +3078,8 @@
           <w:ilvl w:val="1"/>
           <w:numId w:val="9"/>
         </w:numPr>
-        <w:rPr>
-          <w:lang w:val="en-GB"/>
-        </w:rPr>
-      </w:pPr>
-      <w:r>
-        <w:rPr>
-          <w:lang w:val="en-GB"/>
-        </w:rPr>
+      </w:pPr>
+      <w:r>
         <w:t>The user selects a match from the conversation list.</w:t>
       </w:r>
     </w:p>
@@ -3336,14 +3089,8 @@
           <w:ilvl w:val="1"/>
           <w:numId w:val="9"/>
         </w:numPr>
-        <w:rPr>
-          <w:lang w:val="en-GB"/>
-        </w:rPr>
-      </w:pPr>
-      <w:r>
-        <w:rPr>
-          <w:lang w:val="en-GB"/>
-        </w:rPr>
+      </w:pPr>
+      <w:r>
         <w:t>The user types a message in the chat interface.</w:t>
       </w:r>
     </w:p>
@@ -3353,14 +3100,8 @@
           <w:ilvl w:val="1"/>
           <w:numId w:val="9"/>
         </w:numPr>
-        <w:rPr>
-          <w:lang w:val="en-GB"/>
-        </w:rPr>
-      </w:pPr>
-      <w:r>
-        <w:rPr>
-          <w:lang w:val="en-GB"/>
-        </w:rPr>
+      </w:pPr>
+      <w:r>
         <w:t>The system saves the message and transmits it to the recipient.</w:t>
       </w:r>
     </w:p>
@@ -3370,14 +3111,8 @@
           <w:ilvl w:val="1"/>
           <w:numId w:val="9"/>
         </w:numPr>
-        <w:rPr>
-          <w:lang w:val="en-GB"/>
-        </w:rPr>
-      </w:pPr>
-      <w:r>
-        <w:rPr>
-          <w:lang w:val="en-GB"/>
-        </w:rPr>
+      </w:pPr>
+      <w:r>
         <w:t>The conversation view is updated in real time (or upon refresh).</w:t>
       </w:r>
     </w:p>
@@ -3387,15 +3122,11 @@
           <w:ilvl w:val="0"/>
           <w:numId w:val="9"/>
         </w:numPr>
-        <w:rPr>
-          <w:lang w:val="en-GB"/>
-        </w:rPr>
       </w:pPr>
       <w:r>
         <w:rPr>
           <w:b/>
           <w:bCs/>
-          <w:lang w:val="en-GB"/>
         </w:rPr>
         <w:t>Extensions:</w:t>
       </w:r>
@@ -3406,14 +3137,8 @@
           <w:ilvl w:val="1"/>
           <w:numId w:val="10"/>
         </w:numPr>
-        <w:rPr>
-          <w:lang w:val="en-GB"/>
-        </w:rPr>
-      </w:pPr>
-      <w:r>
-        <w:rPr>
-          <w:lang w:val="en-GB"/>
-        </w:rPr>
+      </w:pPr>
+      <w:r>
         <w:t>If the message fails to send (e.g., due to a weak connection), the system notifies the user and allows a retry.</w:t>
       </w:r>
     </w:p>
@@ -3452,22 +3177,57 @@
       </w:r>
       <w:bookmarkEnd w:id="5"/>
     </w:p>
-    <w:p>
-      <w:pPr>
-        <w:pStyle w:val="InfoBlue"/>
-      </w:pPr>
-      <w:r>
-        <w:t>[</w:t>
-      </w:r>
-      <w:r>
-        <w:t>Draw the diagrams for the entire application.</w:t>
-      </w:r>
-      <w:r>
-        <w:t>]</w:t>
-      </w:r>
-    </w:p>
     <w:p/>
     <w:p>
+      <w:r>
+        <w:rPr>
+          <w:noProof/>
+        </w:rPr>
+        <w:drawing>
+          <wp:inline distT="0" distB="0" distL="0" distR="0" wp14:anchorId="265639AB" wp14:editId="3999DBCF">
+            <wp:extent cx="5727700" cy="1412240"/>
+            <wp:effectExtent l="0" t="0" r="6350" b="0"/>
+            <wp:docPr id="310596593" name="Picture 1" descr="A diagram of a diagram&#10;&#10;AI-generated content may be incorrect."/>
+            <wp:cNvGraphicFramePr>
+              <a:graphicFrameLocks xmlns:a="http://schemas.openxmlformats.org/drawingml/2006/main" noChangeAspect="1"/>
+            </wp:cNvGraphicFramePr>
+            <a:graphic xmlns:a="http://schemas.openxmlformats.org/drawingml/2006/main">
+              <a:graphicData uri="http://schemas.openxmlformats.org/drawingml/2006/picture">
+                <pic:pic xmlns:pic="http://schemas.openxmlformats.org/drawingml/2006/picture">
+                  <pic:nvPicPr>
+                    <pic:cNvPr id="310596593" name="Picture 1" descr="A diagram of a diagram&#10;&#10;AI-generated content may be incorrect."/>
+                    <pic:cNvPicPr/>
+                  </pic:nvPicPr>
+                  <pic:blipFill>
+                    <a:blip r:embed="rId12" cstate="print">
+                      <a:extLst>
+                        <a:ext uri="{28A0092B-C50C-407E-A947-70E740481C1C}">
+                          <a14:useLocalDpi xmlns:a14="http://schemas.microsoft.com/office/drawing/2010/main" val="0"/>
+                        </a:ext>
+                      </a:extLst>
+                    </a:blip>
+                    <a:stretch>
+                      <a:fillRect/>
+                    </a:stretch>
+                  </pic:blipFill>
+                  <pic:spPr>
+                    <a:xfrm>
+                      <a:off x="0" y="0"/>
+                      <a:ext cx="5727700" cy="1412240"/>
+                    </a:xfrm>
+                    <a:prstGeom prst="rect">
+                      <a:avLst/>
+                    </a:prstGeom>
+                  </pic:spPr>
+                </pic:pic>
+              </a:graphicData>
+            </a:graphic>
+          </wp:inline>
+        </w:drawing>
+      </w:r>
+    </w:p>
+    <w:p/>
+    <w:p>
       <w:pPr>
         <w:pStyle w:val="Heading2"/>
         <w:rPr>
@@ -3507,28 +3267,16 @@
       </w:pPr>
     </w:p>
     <w:p>
-      <w:pPr>
-        <w:rPr>
-          <w:lang w:val="en-GB"/>
-        </w:rPr>
-      </w:pPr>
-      <w:r>
-        <w:rPr>
-          <w:lang w:val="en-GB"/>
-        </w:rPr>
+      <w:r>
         <w:t>1.</w:t>
       </w:r>
       <w:r>
-        <w:rPr>
-          <w:lang w:val="en-GB"/>
-        </w:rPr>
         <w:t xml:space="preserve">  </w:t>
       </w:r>
       <w:r>
         <w:rPr>
           <w:b/>
           <w:bCs/>
-          <w:lang w:val="en-GB"/>
         </w:rPr>
         <w:t>Performance:</w:t>
       </w:r>
@@ -3539,14 +3287,8 @@
           <w:ilvl w:val="0"/>
           <w:numId w:val="11"/>
         </w:numPr>
-        <w:rPr>
-          <w:lang w:val="en-GB"/>
-        </w:rPr>
-      </w:pPr>
-      <w:r>
-        <w:rPr>
-          <w:lang w:val="en-GB"/>
-        </w:rPr>
+      </w:pPr>
+      <w:r>
         <w:t>The system must respond to API requests within 2 seconds.</w:t>
       </w:r>
     </w:p>
@@ -3556,48 +3298,29 @@
           <w:ilvl w:val="0"/>
           <w:numId w:val="11"/>
         </w:numPr>
-        <w:rPr>
-          <w:lang w:val="en-GB"/>
-        </w:rPr>
       </w:pPr>
       <w:r>
         <w:rPr>
           <w:b/>
           <w:bCs/>
-          <w:lang w:val="en-GB"/>
         </w:rPr>
         <w:t>Justification:</w:t>
       </w:r>
       <w:r>
-        <w:rPr>
-          <w:lang w:val="en-GB"/>
-        </w:rPr>
         <w:t xml:space="preserve"> Fast response times are critical to ensure a smooth and engaging user experience in a social application.</w:t>
       </w:r>
     </w:p>
     <w:p>
-      <w:pPr>
-        <w:rPr>
-          <w:lang w:val="en-GB"/>
-        </w:rPr>
-      </w:pPr>
-      <w:r>
-        <w:rPr>
-          <w:lang w:val="en-GB"/>
-        </w:rPr>
+      <w:r>
         <w:t>2.</w:t>
       </w:r>
       <w:r>
-        <w:rPr>
-          <w:lang w:val="en-GB"/>
-        </w:rPr>
         <w:t xml:space="preserve">  </w:t>
       </w:r>
       <w:r>
         <w:rPr>
           <w:b/>
           <w:bCs/>
-          <w:lang w:val="en-GB"/>
         </w:rPr>
         <w:t>Scalability:</w:t>
       </w:r>
@@ -3608,14 +3331,8 @@
           <w:ilvl w:val="0"/>
           <w:numId w:val="12"/>
         </w:numPr>
-        <w:rPr>
-          <w:lang w:val="en-GB"/>
-        </w:rPr>
-      </w:pPr>
-      <w:r>
-        <w:rPr>
-          <w:lang w:val="en-GB"/>
-        </w:rPr>
+      </w:pPr>
+      <w:r>
         <w:t>The architecture must support significant growth in the number of users by using a modular structure with the possibility of transitioning to microservices.</w:t>
       </w:r>
     </w:p>
@@ -3625,48 +3342,29 @@
           <w:ilvl w:val="0"/>
           <w:numId w:val="12"/>
         </w:numPr>
-        <w:rPr>
-          <w:lang w:val="en-GB"/>
-        </w:rPr>
       </w:pPr>
       <w:r>
         <w:rPr>
           <w:b/>
           <w:bCs/>
-          <w:lang w:val="en-GB"/>
         </w:rPr>
         <w:t>Justification:</w:t>
       </w:r>
       <w:r>
-        <w:rPr>
-          <w:lang w:val="en-GB"/>
-        </w:rPr>
         <w:t xml:space="preserve"> As the user base grows, the system must handle increased traffic without performance degradation.</w:t>
       </w:r>
     </w:p>
     <w:p>
-      <w:pPr>
-        <w:rPr>
-          <w:lang w:val="en-GB"/>
-        </w:rPr>
-      </w:pPr>
-      <w:r>
-        <w:rPr>
-          <w:lang w:val="en-GB"/>
-        </w:rPr>
+      <w:r>
         <w:t>3.</w:t>
       </w:r>
       <w:r>
-        <w:rPr>
-          <w:lang w:val="en-GB"/>
-        </w:rPr>
         <w:t xml:space="preserve">  </w:t>
       </w:r>
       <w:r>
         <w:rPr>
           <w:b/>
           <w:bCs/>
-          <w:lang w:val="en-GB"/>
         </w:rPr>
         <w:t>Reliability:</w:t>
       </w:r>
@@ -3677,14 +3375,8 @@
           <w:ilvl w:val="0"/>
           <w:numId w:val="13"/>
         </w:numPr>
-        <w:rPr>
-          <w:lang w:val="en-GB"/>
-        </w:rPr>
-      </w:pPr>
-      <w:r>
-        <w:rPr>
-          <w:lang w:val="en-GB"/>
-        </w:rPr>
+      </w:pPr>
+      <w:r>
         <w:t>The system should maintain an uptime of 99.9% and handle errors gracefully.</w:t>
       </w:r>
     </w:p>
@@ -3694,62 +3386,37 @@
           <w:ilvl w:val="0"/>
           <w:numId w:val="13"/>
         </w:numPr>
-        <w:rPr>
-          <w:lang w:val="en-GB"/>
-        </w:rPr>
       </w:pPr>
       <w:r>
         <w:rPr>
           <w:b/>
           <w:bCs/>
-          <w:lang w:val="en-GB"/>
         </w:rPr>
         <w:t>Justification:</w:t>
       </w:r>
       <w:r>
-        <w:rPr>
-          <w:lang w:val="en-GB"/>
-        </w:rPr>
         <w:t xml:space="preserve"> Continuous availability is essential for a dating application where user engagement is </w:t>
       </w:r>
       <w:proofErr w:type="gramStart"/>
       <w:r>
-        <w:rPr>
-          <w:lang w:val="en-GB"/>
-        </w:rPr>
         <w:t>time-sensitive</w:t>
       </w:r>
       <w:proofErr w:type="gramEnd"/>
       <w:r>
-        <w:rPr>
-          <w:lang w:val="en-GB"/>
-        </w:rPr>
         <w:t>.</w:t>
       </w:r>
     </w:p>
     <w:p>
-      <w:pPr>
-        <w:rPr>
-          <w:lang w:val="en-GB"/>
-        </w:rPr>
-      </w:pPr>
-      <w:r>
-        <w:rPr>
-          <w:lang w:val="en-GB"/>
-        </w:rPr>
+      <w:r>
         <w:t xml:space="preserve">4. </w:t>
       </w:r>
       <w:r>
-        <w:rPr>
-          <w:lang w:val="en-GB"/>
-        </w:rPr>
         <w:t xml:space="preserve"> </w:t>
       </w:r>
       <w:r>
         <w:rPr>
           <w:b/>
           <w:bCs/>
-          <w:lang w:val="en-GB"/>
         </w:rPr>
         <w:t>Security:</w:t>
       </w:r>
@@ -3760,14 +3427,9 @@
           <w:ilvl w:val="0"/>
           <w:numId w:val="14"/>
         </w:numPr>
-        <w:rPr>
-          <w:lang w:val="en-GB"/>
-        </w:rPr>
-      </w:pPr>
-      <w:r>
-        <w:rPr>
-          <w:lang w:val="en-GB"/>
-        </w:rPr>
+      </w:pPr>
+      <w:r>
+        <w:lastRenderedPageBreak/>
         <w:t>User data (e.g., passwords, personal information) must be encrypted and the system should implement proper authentication and authorization mechanisms (such as JWT).</w:t>
       </w:r>
     </w:p>
@@ -3777,22 +3439,15 @@
           <w:ilvl w:val="0"/>
           <w:numId w:val="14"/>
         </w:numPr>
-        <w:rPr>
-          <w:lang w:val="en-GB"/>
-        </w:rPr>
       </w:pPr>
       <w:r>
         <w:rPr>
           <w:b/>
           <w:bCs/>
-          <w:lang w:val="en-GB"/>
         </w:rPr>
         <w:t>Justification:</w:t>
       </w:r>
       <w:r>
-        <w:rPr>
-          <w:lang w:val="en-GB"/>
-        </w:rPr>
         <w:t xml:space="preserve"> Protecting sensitive user data is critical, especially for social applications handling personal information.</w:t>
       </w:r>
     </w:p>
@@ -3822,7 +3477,6 @@
         <w:rPr>
           <w:lang w:val="en-US"/>
         </w:rPr>
-        <w:lastRenderedPageBreak/>
         <w:t>Design Constraints</w:t>
       </w:r>
       <w:bookmarkEnd w:id="8"/>
@@ -3835,28 +3489,16 @@
       </w:pPr>
     </w:p>
     <w:p>
-      <w:pPr>
-        <w:rPr>
-          <w:lang w:val="en-GB"/>
-        </w:rPr>
-      </w:pPr>
-      <w:r>
-        <w:rPr>
-          <w:lang w:val="en-GB"/>
-        </w:rPr>
+      <w:r>
         <w:t>1.</w:t>
       </w:r>
       <w:r>
-        <w:rPr>
-          <w:lang w:val="en-GB"/>
-        </w:rPr>
         <w:t xml:space="preserve">  </w:t>
       </w:r>
       <w:r>
         <w:rPr>
           <w:b/>
           <w:bCs/>
-          <w:lang w:val="en-GB"/>
         </w:rPr>
         <w:t>Languages and Frameworks:</w:t>
       </w:r>
@@ -3867,14 +3509,8 @@
           <w:ilvl w:val="0"/>
           <w:numId w:val="15"/>
         </w:numPr>
-        <w:rPr>
-          <w:lang w:val="en-GB"/>
-        </w:rPr>
-      </w:pPr>
-      <w:r>
-        <w:rPr>
-          <w:lang w:val="en-GB"/>
-        </w:rPr>
+      </w:pPr>
+      <w:r>
         <w:t>The backend must be developed in Java using Spring Boot.</w:t>
       </w:r>
     </w:p>
@@ -3884,40 +3520,22 @@
           <w:ilvl w:val="0"/>
           <w:numId w:val="15"/>
         </w:numPr>
-        <w:rPr>
-          <w:lang w:val="en-GB"/>
-        </w:rPr>
-      </w:pPr>
-      <w:r>
-        <w:rPr>
-          <w:lang w:val="en-GB"/>
-        </w:rPr>
+      </w:pPr>
+      <w:r>
         <w:t>The frontend will be implemented using Angular.</w:t>
       </w:r>
     </w:p>
     <w:p>
-      <w:pPr>
-        <w:rPr>
-          <w:lang w:val="en-GB"/>
-        </w:rPr>
-      </w:pPr>
-      <w:r>
-        <w:rPr>
-          <w:lang w:val="en-GB"/>
-        </w:rPr>
+      <w:r>
         <w:t>2.</w:t>
       </w:r>
       <w:r>
-        <w:rPr>
-          <w:lang w:val="en-GB"/>
-        </w:rPr>
         <w:t xml:space="preserve">  </w:t>
       </w:r>
       <w:r>
         <w:rPr>
           <w:b/>
           <w:bCs/>
-          <w:lang w:val="en-GB"/>
         </w:rPr>
         <w:t>Development Process:</w:t>
       </w:r>
@@ -3928,14 +3546,8 @@
           <w:ilvl w:val="0"/>
           <w:numId w:val="16"/>
         </w:numPr>
-        <w:rPr>
-          <w:lang w:val="en-GB"/>
-        </w:rPr>
-      </w:pPr>
-      <w:r>
-        <w:rPr>
-          <w:lang w:val="en-GB"/>
-        </w:rPr>
+      </w:pPr>
+      <w:r>
         <w:t>Maven or Gradle will be used for dependency management and building the project.</w:t>
       </w:r>
     </w:p>
@@ -3945,40 +3557,22 @@
           <w:ilvl w:val="0"/>
           <w:numId w:val="16"/>
         </w:numPr>
-        <w:rPr>
-          <w:lang w:val="en-GB"/>
-        </w:rPr>
-      </w:pPr>
-      <w:r>
-        <w:rPr>
-          <w:lang w:val="en-GB"/>
-        </w:rPr>
+      </w:pPr>
+      <w:r>
         <w:t>Testing will be carried out using JUnit and Mockito on the backend.</w:t>
       </w:r>
     </w:p>
     <w:p>
-      <w:pPr>
-        <w:rPr>
-          <w:lang w:val="en-GB"/>
-        </w:rPr>
-      </w:pPr>
-      <w:r>
-        <w:rPr>
-          <w:lang w:val="en-GB"/>
-        </w:rPr>
+      <w:r>
         <w:t>3.</w:t>
       </w:r>
       <w:r>
-        <w:rPr>
-          <w:lang w:val="en-GB"/>
-        </w:rPr>
         <w:t xml:space="preserve">  </w:t>
       </w:r>
       <w:r>
         <w:rPr>
           <w:b/>
           <w:bCs/>
-          <w:lang w:val="en-GB"/>
         </w:rPr>
         <w:t>Component Usage:</w:t>
       </w:r>
@@ -3989,14 +3583,8 @@
           <w:ilvl w:val="0"/>
           <w:numId w:val="17"/>
         </w:numPr>
-        <w:rPr>
-          <w:lang w:val="en-GB"/>
-        </w:rPr>
-      </w:pPr>
-      <w:r>
-        <w:rPr>
-          <w:lang w:val="en-GB"/>
-        </w:rPr>
+      </w:pPr>
+      <w:r>
         <w:t>Spring Data JPA will be used for database interactions.</w:t>
       </w:r>
     </w:p>
@@ -4006,40 +3594,22 @@
           <w:ilvl w:val="0"/>
           <w:numId w:val="17"/>
         </w:numPr>
-        <w:rPr>
-          <w:lang w:val="en-GB"/>
-        </w:rPr>
-      </w:pPr>
-      <w:r>
-        <w:rPr>
-          <w:lang w:val="en-GB"/>
-        </w:rPr>
+      </w:pPr>
+      <w:r>
         <w:t>Libraries such as Lombok will be used to reduce boilerplate in the model classes.</w:t>
       </w:r>
     </w:p>
     <w:p>
-      <w:pPr>
-        <w:rPr>
-          <w:lang w:val="en-GB"/>
-        </w:rPr>
-      </w:pPr>
-      <w:r>
-        <w:rPr>
-          <w:lang w:val="en-GB"/>
-        </w:rPr>
+      <w:r>
         <w:t>4.</w:t>
       </w:r>
       <w:r>
-        <w:rPr>
-          <w:lang w:val="en-GB"/>
-        </w:rPr>
         <w:t xml:space="preserve">  </w:t>
       </w:r>
       <w:r>
         <w:rPr>
           <w:b/>
           <w:bCs/>
-          <w:lang w:val="en-GB"/>
         </w:rPr>
         <w:t>Other Constraints:</w:t>
       </w:r>
@@ -4050,14 +3620,8 @@
           <w:ilvl w:val="0"/>
           <w:numId w:val="18"/>
         </w:numPr>
-        <w:rPr>
-          <w:lang w:val="en-GB"/>
-        </w:rPr>
-      </w:pPr>
-      <w:r>
-        <w:rPr>
-          <w:lang w:val="en-GB"/>
-        </w:rPr>
+      </w:pPr>
+      <w:r>
         <w:t>Initial configuration for aspects like DTOs, exception handling, WebSocket, and security will be added in subsequent development phases.</w:t>
       </w:r>
     </w:p>
@@ -4101,35 +3665,20 @@
       </w:pPr>
     </w:p>
     <w:p>
-      <w:pPr>
-        <w:rPr>
-          <w:lang w:val="en-GB"/>
-        </w:rPr>
-      </w:pPr>
-      <w:r>
-        <w:rPr>
-          <w:lang w:val="en-GB"/>
-        </w:rPr>
+      <w:r>
         <w:t>1.</w:t>
       </w:r>
       <w:r>
-        <w:rPr>
-          <w:lang w:val="en-GB"/>
-        </w:rPr>
         <w:t xml:space="preserve">  </w:t>
       </w:r>
       <w:r>
         <w:rPr>
           <w:b/>
           <w:bCs/>
-          <w:lang w:val="en-GB"/>
         </w:rPr>
         <w:t>User:</w:t>
       </w:r>
       <w:r>
-        <w:rPr>
-          <w:lang w:val="en-GB"/>
-        </w:rPr>
         <w:br/>
         <w:t>A person using the application, identified by an email and password.</w:t>
       </w:r>
@@ -4140,103 +3689,54 @@
           <w:ilvl w:val="0"/>
           <w:numId w:val="19"/>
         </w:numPr>
-        <w:rPr>
-          <w:lang w:val="en-GB"/>
-        </w:rPr>
       </w:pPr>
       <w:r>
         <w:rPr>
           <w:b/>
           <w:bCs/>
-          <w:lang w:val="en-GB"/>
         </w:rPr>
         <w:t>Validation:</w:t>
       </w:r>
       <w:r>
-        <w:rPr>
-          <w:lang w:val="en-GB"/>
-        </w:rPr>
         <w:t xml:space="preserve"> Must be a valid email and a password of at least 8 characters.</w:t>
       </w:r>
     </w:p>
-    <w:p>
-      <w:pPr>
-        <w:rPr>
-          <w:lang w:val="en-GB"/>
-        </w:rPr>
-      </w:pPr>
-    </w:p>
-    <w:p>
-      <w:pPr>
-        <w:rPr>
-          <w:lang w:val="en-GB"/>
-        </w:rPr>
-      </w:pPr>
-      <w:r>
-        <w:rPr>
-          <w:lang w:val="en-GB"/>
-        </w:rPr>
+    <w:p/>
+    <w:p>
+      <w:r>
         <w:t>2.</w:t>
       </w:r>
       <w:r>
-        <w:rPr>
-          <w:lang w:val="en-GB"/>
-        </w:rPr>
         <w:t xml:space="preserve">  </w:t>
       </w:r>
       <w:r>
         <w:rPr>
           <w:b/>
           <w:bCs/>
-          <w:lang w:val="en-GB"/>
         </w:rPr>
         <w:t>Profile:</w:t>
       </w:r>
       <w:r>
-        <w:rPr>
-          <w:lang w:val="en-GB"/>
-        </w:rPr>
         <w:br/>
         <w:t>A set of personal information about a user (name, age, gender, bio, location, photos).</w:t>
       </w:r>
     </w:p>
-    <w:p>
-      <w:pPr>
-        <w:rPr>
-          <w:lang w:val="en-GB"/>
-        </w:rPr>
-      </w:pPr>
-    </w:p>
-    <w:p>
-      <w:pPr>
-        <w:rPr>
-          <w:lang w:val="en-GB"/>
-        </w:rPr>
-      </w:pPr>
-      <w:r>
-        <w:rPr>
-          <w:lang w:val="en-GB"/>
-        </w:rPr>
+    <w:p/>
+    <w:p>
+      <w:r>
         <w:t>3.</w:t>
       </w:r>
       <w:r>
-        <w:rPr>
-          <w:lang w:val="en-GB"/>
-        </w:rPr>
         <w:t xml:space="preserve">  </w:t>
       </w:r>
       <w:r>
         <w:rPr>
           <w:b/>
           <w:bCs/>
-          <w:lang w:val="en-GB"/>
         </w:rPr>
         <w:t>Like:</w:t>
       </w:r>
       <w:r>
-        <w:rPr>
-          <w:lang w:val="en-GB"/>
-        </w:rPr>
         <w:br/>
         <w:t>The action a user takes to express interest in another user’s profile.</w:t>
       </w:r>
@@ -4247,62 +3747,34 @@
           <w:ilvl w:val="0"/>
           <w:numId w:val="20"/>
         </w:numPr>
-        <w:rPr>
-          <w:lang w:val="en-GB"/>
-        </w:rPr>
       </w:pPr>
       <w:r>
         <w:rPr>
           <w:b/>
           <w:bCs/>
-          <w:lang w:val="en-GB"/>
         </w:rPr>
         <w:t>Values:</w:t>
       </w:r>
       <w:r>
-        <w:rPr>
-          <w:lang w:val="en-GB"/>
-        </w:rPr>
         <w:t xml:space="preserve"> true (like) or false (dislike).</w:t>
       </w:r>
     </w:p>
-    <w:p>
-      <w:pPr>
-        <w:rPr>
-          <w:lang w:val="en-GB"/>
-        </w:rPr>
-      </w:pPr>
-    </w:p>
-    <w:p>
-      <w:pPr>
-        <w:rPr>
-          <w:lang w:val="en-GB"/>
-        </w:rPr>
-      </w:pPr>
-      <w:r>
-        <w:rPr>
-          <w:lang w:val="en-GB"/>
-        </w:rPr>
+    <w:p/>
+    <w:p>
+      <w:r>
         <w:t>4.</w:t>
       </w:r>
       <w:r>
-        <w:rPr>
-          <w:lang w:val="en-GB"/>
-        </w:rPr>
         <w:t xml:space="preserve">  </w:t>
       </w:r>
       <w:r>
         <w:rPr>
           <w:b/>
           <w:bCs/>
-          <w:lang w:val="en-GB"/>
         </w:rPr>
         <w:t>Match:</w:t>
       </w:r>
       <w:r>
-        <w:rPr>
-          <w:lang w:val="en-GB"/>
-        </w:rPr>
         <w:br/>
         <w:t>A connection created when two users mutually “like” each other.</w:t>
       </w:r>
@@ -4313,62 +3785,34 @@
           <w:ilvl w:val="0"/>
           <w:numId w:val="21"/>
         </w:numPr>
-        <w:rPr>
-          <w:lang w:val="en-GB"/>
-        </w:rPr>
       </w:pPr>
       <w:r>
         <w:rPr>
           <w:b/>
           <w:bCs/>
-          <w:lang w:val="en-GB"/>
         </w:rPr>
         <w:t>Rule:</w:t>
       </w:r>
       <w:r>
-        <w:rPr>
-          <w:lang w:val="en-GB"/>
-        </w:rPr>
         <w:t xml:space="preserve"> A match is only generated if both users have liked each other.</w:t>
       </w:r>
     </w:p>
-    <w:p>
-      <w:pPr>
-        <w:rPr>
-          <w:lang w:val="en-GB"/>
-        </w:rPr>
-      </w:pPr>
-    </w:p>
-    <w:p>
-      <w:pPr>
-        <w:rPr>
-          <w:lang w:val="en-GB"/>
-        </w:rPr>
-      </w:pPr>
-      <w:r>
-        <w:rPr>
-          <w:lang w:val="en-GB"/>
-        </w:rPr>
+    <w:p/>
+    <w:p>
+      <w:r>
         <w:t>5.</w:t>
       </w:r>
       <w:r>
-        <w:rPr>
-          <w:lang w:val="en-GB"/>
-        </w:rPr>
         <w:t xml:space="preserve">  </w:t>
       </w:r>
       <w:r>
         <w:rPr>
           <w:b/>
           <w:bCs/>
-          <w:lang w:val="en-GB"/>
         </w:rPr>
         <w:t>Message:</w:t>
       </w:r>
       <w:r>
-        <w:rPr>
-          <w:lang w:val="en-GB"/>
-        </w:rPr>
         <w:br/>
         <w:t>A text communication between two users who have a match.</w:t>
       </w:r>
@@ -4379,103 +3823,55 @@
           <w:ilvl w:val="0"/>
           <w:numId w:val="22"/>
         </w:numPr>
-        <w:rPr>
-          <w:lang w:val="en-GB"/>
-        </w:rPr>
       </w:pPr>
       <w:r>
         <w:rPr>
           <w:b/>
           <w:bCs/>
-          <w:lang w:val="en-GB"/>
         </w:rPr>
         <w:t>Attributes:</w:t>
       </w:r>
       <w:r>
-        <w:rPr>
-          <w:lang w:val="en-GB"/>
-        </w:rPr>
         <w:t xml:space="preserve"> Message content, sender, receiver, and timestamp.</w:t>
       </w:r>
     </w:p>
-    <w:p>
-      <w:pPr>
-        <w:rPr>
-          <w:lang w:val="en-GB"/>
-        </w:rPr>
-      </w:pPr>
-    </w:p>
-    <w:p>
-      <w:pPr>
-        <w:rPr>
-          <w:lang w:val="en-GB"/>
-        </w:rPr>
-      </w:pPr>
-      <w:r>
-        <w:rPr>
-          <w:lang w:val="en-GB"/>
-        </w:rPr>
+    <w:p/>
+    <w:p>
+      <w:r>
         <w:t>6.</w:t>
       </w:r>
       <w:r>
-        <w:rPr>
-          <w:lang w:val="en-GB"/>
-        </w:rPr>
         <w:t xml:space="preserve">  </w:t>
       </w:r>
       <w:r>
         <w:rPr>
           <w:b/>
           <w:bCs/>
-          <w:lang w:val="en-GB"/>
         </w:rPr>
         <w:t>Swiping:</w:t>
       </w:r>
       <w:r>
-        <w:rPr>
-          <w:lang w:val="en-GB"/>
-        </w:rPr>
         <w:br/>
         <w:t>The mechanism by which users navigate through profiles, choosing to like or dislike.</w:t>
       </w:r>
     </w:p>
-    <w:p>
-      <w:pPr>
-        <w:rPr>
-          <w:lang w:val="en-GB"/>
-        </w:rPr>
-      </w:pPr>
-    </w:p>
-    <w:p>
-      <w:pPr>
-        <w:rPr>
-          <w:lang w:val="en-GB"/>
-        </w:rPr>
-      </w:pPr>
-      <w:r>
-        <w:rPr>
-          <w:lang w:val="en-GB"/>
-        </w:rPr>
+    <w:p/>
+    <w:p>
+      <w:r>
+        <w:lastRenderedPageBreak/>
         <w:t>7.</w:t>
       </w:r>
       <w:r>
-        <w:rPr>
-          <w:lang w:val="en-GB"/>
-        </w:rPr>
         <w:t xml:space="preserve">  </w:t>
       </w:r>
       <w:r>
         <w:rPr>
           <w:b/>
           <w:bCs/>
-          <w:lang w:val="en-GB"/>
         </w:rPr>
         <w:t>WebSocket:</w:t>
       </w:r>
       <w:r>
-        <w:rPr>
-          <w:lang w:val="en-GB"/>
-        </w:rPr>
         <w:br/>
         <w:t>A protocol enabling real-time, two-way communication between client and server (to be implemented in later stages).</w:t>
       </w:r>
@@ -4896,6 +4292,7 @@
         <w:rPr>
           <w:lang w:val="en-US"/>
         </w:rPr>
+        <w:lastRenderedPageBreak/>
         <w:t>Conclusion</w:t>
       </w:r>
       <w:bookmarkEnd w:id="23"/>
@@ -4931,9 +4328,9 @@
       </w:pPr>
     </w:p>
     <w:sectPr>
-      <w:headerReference w:type="default" r:id="rId12"/>
-      <w:footerReference w:type="even" r:id="rId13"/>
-      <w:footerReference w:type="first" r:id="rId14"/>
+      <w:headerReference w:type="default" r:id="rId13"/>
+      <w:footerReference w:type="even" r:id="rId14"/>
+      <w:footerReference w:type="first" r:id="rId15"/>
       <w:pgSz w:w="11900" w:h="16840"/>
       <w:pgMar w:top="1440" w:right="1440" w:bottom="1440" w:left="1440" w:header="708" w:footer="708" w:gutter="0"/>
       <w:cols w:space="708"/>
@@ -8043,7 +7440,7 @@
         <w:rFonts w:asciiTheme="minorHAnsi" w:eastAsiaTheme="minorHAnsi" w:hAnsiTheme="minorHAnsi" w:cstheme="minorBidi"/>
         <w:sz w:val="24"/>
         <w:szCs w:val="24"/>
-        <w:lang w:eastAsia="en-US" w:bidi="ar-SA"/>
+        <w:lang w:val="en-GB" w:eastAsia="en-US" w:bidi="ar-SA"/>
       </w:rPr>
     </w:rPrDefault>
     <w:pPrDefault/>
@@ -8496,6 +7893,7 @@
   <w:style w:type="character" w:default="1" w:styleId="DefaultParagraphFont">
     <w:name w:val="Default Paragraph Font"/>
     <w:uiPriority w:val="1"/>
+    <w:semiHidden/>
     <w:unhideWhenUsed/>
   </w:style>
   <w:style w:type="table" w:default="1" w:styleId="TableNormal">
@@ -9140,21 +8538,6 @@
 </file>
 
 <file path=customXml/item1.xml><?xml version="1.0" encoding="utf-8"?>
-<p:properties xmlns:p="http://schemas.microsoft.com/office/2006/metadata/properties" xmlns:xsi="http://www.w3.org/2001/XMLSchema-instance" xmlns:pc="http://schemas.microsoft.com/office/infopath/2007/PartnerControls">
-  <documentManagement/>
-</p:properties>
-</file>
-
-<file path=customXml/item2.xml><?xml version="1.0" encoding="utf-8"?>
-<?mso-contentType ?>
-<FormTemplates xmlns="http://schemas.microsoft.com/sharepoint/v3/contenttype/forms">
-  <Display>DocumentLibraryForm</Display>
-  <Edit>DocumentLibraryForm</Edit>
-  <New>DocumentLibraryForm</New>
-</FormTemplates>
-</file>
-
-<file path=customXml/item3.xml><?xml version="1.0" encoding="utf-8"?>
 <ct:contentTypeSchema xmlns:ct="http://schemas.microsoft.com/office/2006/metadata/contentType" xmlns:ma="http://schemas.microsoft.com/office/2006/metadata/properties/metaAttributes" ct:_="" ma:_="" ma:contentTypeName="Document" ma:contentTypeID="0x0101002DD504D104AA684FB155E2ABE3067D4A" ma:contentTypeVersion="4" ma:contentTypeDescription="Create a new document." ma:contentTypeScope="" ma:versionID="cb77aef9afaab56e235d122219bdd39e">
   <xsd:schema xmlns:xsd="http://www.w3.org/2001/XMLSchema" xmlns:xs="http://www.w3.org/2001/XMLSchema" xmlns:p="http://schemas.microsoft.com/office/2006/metadata/properties" xmlns:ns2="ba44e14c-0c62-49bc-a2fe-282a9c0b1f0c" targetNamespace="http://schemas.microsoft.com/office/2006/metadata/properties" ma:root="true" ma:fieldsID="1108ede2c060bb9b9d9b0680bed1dedb" ns2:_="">
     <xsd:import namespace="ba44e14c-0c62-49bc-a2fe-282a9c0b1f0c"/>
@@ -9298,28 +8681,26 @@
 </ct:contentTypeSchema>
 </file>
 
+<file path=customXml/item2.xml><?xml version="1.0" encoding="utf-8"?>
+<?mso-contentType ?>
+<FormTemplates xmlns="http://schemas.microsoft.com/sharepoint/v3/contenttype/forms">
+  <Display>DocumentLibraryForm</Display>
+  <Edit>DocumentLibraryForm</Edit>
+  <New>DocumentLibraryForm</New>
+</FormTemplates>
+</file>
+
+<file path=customXml/item3.xml><?xml version="1.0" encoding="utf-8"?>
+<p:properties xmlns:p="http://schemas.microsoft.com/office/2006/metadata/properties" xmlns:xsi="http://www.w3.org/2001/XMLSchema-instance" xmlns:pc="http://schemas.microsoft.com/office/infopath/2007/PartnerControls">
+  <documentManagement/>
+</p:properties>
+</file>
+
 <file path=customXml/item4.xml><?xml version="1.0" encoding="utf-8"?>
 <b:Sources xmlns:b="http://schemas.openxmlformats.org/officeDocument/2006/bibliography" xmlns="http://schemas.openxmlformats.org/officeDocument/2006/bibliography" SelectedStyle="/IEEE2006OfficeOnline.xsl" StyleName="IEEE" Version="2006"/>
 </file>
 
 <file path=customXml/itemProps1.xml><?xml version="1.0" encoding="utf-8"?>
-<ds:datastoreItem xmlns:ds="http://schemas.openxmlformats.org/officeDocument/2006/customXml" ds:itemID="{66CFB3A1-2D64-4C06-AD0F-AEC3CC949751}">
-  <ds:schemaRefs>
-    <ds:schemaRef ds:uri="http://schemas.microsoft.com/office/2006/metadata/properties"/>
-    <ds:schemaRef ds:uri="http://schemas.microsoft.com/office/infopath/2007/PartnerControls"/>
-  </ds:schemaRefs>
-</ds:datastoreItem>
-</file>
-
-<file path=customXml/itemProps2.xml><?xml version="1.0" encoding="utf-8"?>
-<ds:datastoreItem xmlns:ds="http://schemas.openxmlformats.org/officeDocument/2006/customXml" ds:itemID="{05872BEC-0378-4B5D-BB08-CF7263A8DD4D}">
-  <ds:schemaRefs>
-    <ds:schemaRef ds:uri="http://schemas.microsoft.com/sharepoint/v3/contenttype/forms"/>
-  </ds:schemaRefs>
-</ds:datastoreItem>
-</file>
-
-<file path=customXml/itemProps3.xml><?xml version="1.0" encoding="utf-8"?>
 <ds:datastoreItem xmlns:ds="http://schemas.openxmlformats.org/officeDocument/2006/customXml" ds:itemID="{05DE2284-74F1-44E5-AD0F-248E59C2925A}">
   <ds:schemaRefs>
     <ds:schemaRef ds:uri="http://schemas.microsoft.com/office/2006/metadata/contentType"/>
@@ -9337,6 +8718,23 @@
 </ds:datastoreItem>
 </file>
 
+<file path=customXml/itemProps2.xml><?xml version="1.0" encoding="utf-8"?>
+<ds:datastoreItem xmlns:ds="http://schemas.openxmlformats.org/officeDocument/2006/customXml" ds:itemID="{05872BEC-0378-4B5D-BB08-CF7263A8DD4D}">
+  <ds:schemaRefs>
+    <ds:schemaRef ds:uri="http://schemas.microsoft.com/sharepoint/v3/contenttype/forms"/>
+  </ds:schemaRefs>
+</ds:datastoreItem>
+</file>
+
+<file path=customXml/itemProps3.xml><?xml version="1.0" encoding="utf-8"?>
+<ds:datastoreItem xmlns:ds="http://schemas.openxmlformats.org/officeDocument/2006/customXml" ds:itemID="{66CFB3A1-2D64-4C06-AD0F-AEC3CC949751}">
+  <ds:schemaRefs>
+    <ds:schemaRef ds:uri="http://schemas.microsoft.com/office/2006/metadata/properties"/>
+    <ds:schemaRef ds:uri="http://schemas.microsoft.com/office/infopath/2007/PartnerControls"/>
+  </ds:schemaRefs>
+</ds:datastoreItem>
+</file>
+
 <file path=customXml/itemProps4.xml><?xml version="1.0" encoding="utf-8"?>
 <ds:datastoreItem xmlns:ds="http://schemas.openxmlformats.org/officeDocument/2006/customXml" ds:itemID="{87C66C4F-2FAE-074F-8997-284436C6FA52}">
   <ds:schemaRefs>

</xml_diff>